<commit_message>
code set .txt and .pdfs are updated for disabilities, behavioral, medical, social drivers health dimensions
</commit_message>
<xml_diff>
--- a/health_dimensions_files/health_dimensions/health condition - medical/bmi_adult_cvr_01/bmi_cvr_01_tsd_v01.docx
+++ b/health_dimensions_files/health_dimensions/health condition - medical/bmi_adult_cvr_01/bmi_cvr_01_tsd_v01.docx
@@ -70,7 +70,16 @@
           <w:sz w:val="24"/>
           <w:szCs w:val="24"/>
         </w:rPr>
-        <w:t>H2E Label:</w:t>
+        <w:t>PHX</w:t>
+      </w:r>
+      <w:r>
+        <w:rPr>
+          <w:rFonts w:cs="Segoe UI"/>
+          <w:b/>
+          <w:sz w:val="24"/>
+          <w:szCs w:val="24"/>
+        </w:rPr>
+        <w:t> Label:</w:t>
       </w:r>
       <w:r>
         <w:rPr>
@@ -103,27 +112,16 @@
           <w:sz w:val="24"/>
           <w:szCs w:val="24"/>
         </w:rPr>
-        <w:t>H2E </w:t>
-      </w:r>
-      <w:proofErr w:type="spellStart"/>
-      <w:r>
-        <w:rPr>
-          <w:rFonts w:cs="Segoe UI"/>
-          <w:b/>
-          <w:sz w:val="24"/>
-          <w:szCs w:val="24"/>
-        </w:rPr>
-        <w:t>FeatureId</w:t>
-      </w:r>
-      <w:proofErr w:type="spellEnd"/>
-      <w:r>
-        <w:rPr>
-          <w:rFonts w:cs="Segoe UI"/>
-          <w:b/>
-          <w:sz w:val="24"/>
-          <w:szCs w:val="24"/>
-        </w:rPr>
-        <w:t>:</w:t>
+        <w:t>PHX</w:t>
+      </w:r>
+      <w:r>
+        <w:rPr>
+          <w:rFonts w:cs="Segoe UI"/>
+          <w:b/>
+          <w:sz w:val="24"/>
+          <w:szCs w:val="24"/>
+        </w:rPr>
+        <w:t> FeatureId:</w:t>
       </w:r>
       <w:r>
         <w:rPr>
@@ -172,7 +170,16 @@
           <w:sz w:val="24"/>
           <w:szCs w:val="24"/>
         </w:rPr>
-        <w:t>H2E Feature Type:</w:t>
+        <w:t>PHX</w:t>
+      </w:r>
+      <w:r>
+        <w:rPr>
+          <w:rFonts w:cs="Segoe UI"/>
+          <w:b/>
+          <w:sz w:val="24"/>
+          <w:szCs w:val="24"/>
+        </w:rPr>
+        <w:t> Feature Type:</w:t>
       </w:r>
       <w:r>
         <w:rPr>
@@ -213,7 +220,16 @@
           <w:sz w:val="24"/>
           <w:szCs w:val="24"/>
         </w:rPr>
-        <w:t xml:space="preserve">H2E </w:t>
+        <w:t>PHX</w:t>
+      </w:r>
+      <w:r>
+        <w:rPr>
+          <w:rFonts w:cs="Segoe UI"/>
+          <w:b/>
+          <w:sz w:val="24"/>
+          <w:szCs w:val="24"/>
+        </w:rPr>
+        <w:t xml:space="preserve"> </w:t>
       </w:r>
       <w:r>
         <w:rPr>
@@ -263,7 +279,16 @@
           <w:sz w:val="24"/>
           <w:szCs w:val="24"/>
         </w:rPr>
-        <w:t>H2E Full Description:</w:t>
+        <w:t>PHX</w:t>
+      </w:r>
+      <w:r>
+        <w:rPr>
+          <w:rFonts w:cs="Segoe UI"/>
+          <w:b/>
+          <w:sz w:val="24"/>
+          <w:szCs w:val="24"/>
+        </w:rPr>
+        <w:t xml:space="preserve"> Full Description:</w:t>
       </w:r>
       <w:r>
         <w:rPr>
@@ -703,6 +728,7 @@
       <w:pPr>
         <w:spacing w:after="0" w:line="240" w:lineRule="auto"/>
         <w:rPr>
+          <w:rFonts w:ascii="Aptos" w:eastAsia="Aptos" w:hAnsi="Aptos" w:cs="Times New Roman"/>
           <w:b/>
           <w:bCs/>
           <w:sz w:val="24"/>
@@ -711,172 +737,240 @@
       </w:pPr>
       <w:r>
         <w:rPr>
-          <w:rFonts w:eastAsia="Times New Roman" w:cs="Calibri"/>
+          <w:rFonts w:ascii="Aptos" w:eastAsia="Times New Roman" w:hAnsi="Aptos" w:cs="Calibri"/>
           <w:b/>
           <w:bCs/>
           <w:color w:val="000000" w:themeColor="text1"/>
           <w:sz w:val="24"/>
           <w:szCs w:val="24"/>
         </w:rPr>
-        <w:t xml:space="preserve">Tobacco User </w:t>
-      </w:r>
-      <w:r>
-        <w:rPr>
-          <w:rFonts w:eastAsia="Times New Roman" w:cs="Calibri"/>
-          <w:b/>
-          <w:bCs/>
-          <w:color w:val="000000" w:themeColor="text1"/>
-          <w:sz w:val="24"/>
-          <w:szCs w:val="24"/>
-        </w:rPr>
-        <w:t>(</w:t>
-      </w:r>
-      <w:r>
-        <w:rPr>
-          <w:b/>
-          <w:bCs/>
-          <w:sz w:val="24"/>
-          <w:szCs w:val="24"/>
-        </w:rPr>
-        <w:t xml:space="preserve">OMOP parent </w:t>
-      </w:r>
-      <w:r>
-        <w:rPr>
-          <w:b/>
-          <w:bCs/>
-          <w:sz w:val="24"/>
-          <w:szCs w:val="24"/>
-        </w:rPr>
-        <w:t>or child</w:t>
-      </w:r>
-      <w:r>
-        <w:rPr>
-          <w:b/>
-          <w:bCs/>
-          <w:sz w:val="24"/>
-          <w:szCs w:val="24"/>
-        </w:rPr>
-        <w:t xml:space="preserve">): </w:t>
+        <w:t>BMI:</w:t>
       </w:r>
     </w:p>
     <w:p>
       <w:pPr>
-        <w:pStyle w:val="Default"/>
+        <w:autoSpaceDE w:val="0"/>
+        <w:autoSpaceDN w:val="0"/>
+        <w:adjustRightInd w:val="0"/>
+        <w:spacing w:after="0" w:line="240" w:lineRule="auto"/>
         <w:ind w:firstLine="720"/>
         <w:rPr>
-          <w:rFonts w:asciiTheme="minorHAnsi" w:eastAsia="Times New Roman" w:hAnsiTheme="minorHAnsi" w:cs="Calibri"/>
+          <w:rFonts w:ascii="Aptos" w:eastAsia="Times New Roman" w:hAnsi="Aptos" w:cs="Calibri"/>
           <w:b/>
           <w:bCs/>
+          <w:color w:val="000000"/>
+          <w:sz w:val="24"/>
+          <w:szCs w:val="24"/>
         </w:rPr>
       </w:pPr>
       <w:r>
         <w:rPr>
-          <w:rFonts w:asciiTheme="minorHAnsi" w:eastAsia="Times New Roman" w:hAnsiTheme="minorHAnsi" w:cs="Calibri"/>
+          <w:rFonts w:ascii="Aptos" w:eastAsia="Times New Roman" w:hAnsi="Aptos" w:cs="Calibri"/>
           <w:b/>
           <w:bCs/>
-        </w:rPr>
-        <w:t>VSAC link:</w:t>
-      </w:r>
-      <w:r>
-        <w:rPr>
-          <w:rFonts w:asciiTheme="minorHAnsi" w:eastAsia="Times New Roman" w:hAnsiTheme="minorHAnsi" w:cs="Calibri"/>
-          <w:b/>
-          <w:bCs/>
-        </w:rPr>
-        <w:t xml:space="preserve"> N/A</w:t>
+          <w:color w:val="000000"/>
+          <w:sz w:val="24"/>
+          <w:szCs w:val="24"/>
+        </w:rPr>
+        <w:t>VSAC link: N/A</w:t>
       </w:r>
     </w:p>
     <w:p>
       <w:pPr>
-        <w:pStyle w:val="Default"/>
+        <w:autoSpaceDE w:val="0"/>
+        <w:autoSpaceDN w:val="0"/>
+        <w:adjustRightInd w:val="0"/>
+        <w:spacing w:after="0" w:line="240" w:lineRule="auto"/>
         <w:ind w:firstLine="720"/>
         <w:rPr>
-          <w:rFonts w:asciiTheme="minorHAnsi" w:eastAsia="Times New Roman" w:hAnsiTheme="minorHAnsi" w:cs="Calibri"/>
+          <w:rFonts w:ascii="Aptos" w:eastAsia="Times New Roman" w:hAnsi="Aptos" w:cs="Calibri"/>
+          <w:color w:val="000000"/>
+          <w:sz w:val="24"/>
+          <w:szCs w:val="24"/>
         </w:rPr>
       </w:pPr>
       <w:r>
         <w:rPr>
-          <w:rFonts w:asciiTheme="minorHAnsi" w:eastAsia="Times New Roman" w:hAnsiTheme="minorHAnsi" w:cs="Calibri"/>
+          <w:rFonts w:ascii="Aptos" w:eastAsia="Times New Roman" w:hAnsi="Aptos" w:cs="Calibri"/>
           <w:b/>
           <w:bCs/>
+          <w:color w:val="000000"/>
+          <w:sz w:val="24"/>
+          <w:szCs w:val="24"/>
         </w:rPr>
         <w:t>Base Code Set:</w:t>
       </w:r>
       <w:r>
         <w:rPr>
-          <w:rFonts w:asciiTheme="minorHAnsi" w:eastAsia="Times New Roman" w:hAnsiTheme="minorHAnsi" w:cs="Calibri"/>
+          <w:rFonts w:ascii="Aptos" w:eastAsia="Times New Roman" w:hAnsi="Aptos" w:cs="Calibri"/>
+          <w:color w:val="000000"/>
+          <w:sz w:val="24"/>
+          <w:szCs w:val="24"/>
         </w:rPr>
         <w:t xml:space="preserve"> </w:t>
       </w:r>
-      <w:r>
-        <w:rPr>
-          <w:rFonts w:asciiTheme="minorHAnsi" w:eastAsia="Times New Roman" w:hAnsiTheme="minorHAnsi" w:cs="Calibri"/>
-        </w:rPr>
-        <w:t>bmi_01_base</w:t>
-      </w:r>
-      <w:r>
-        <w:rPr>
-          <w:rFonts w:asciiTheme="minorHAnsi" w:eastAsia="Times New Roman" w:hAnsiTheme="minorHAnsi" w:cs="Calibri"/>
-        </w:rPr>
-        <w:t>.</w:t>
-      </w:r>
-      <w:r>
-        <w:rPr>
-          <w:rFonts w:asciiTheme="minorHAnsi" w:eastAsia="Times New Roman" w:hAnsiTheme="minorHAnsi" w:cs="Calibri"/>
-        </w:rPr>
-        <w:t>txt</w:t>
-      </w:r>
+      <w:hyperlink r:id="rId4" w:history="1">
+        <w:r>
+          <w:rPr>
+            <w:rStyle w:val="Hyperlink"/>
+            <w:rFonts w:ascii="Aptos" w:eastAsia="Times New Roman" w:hAnsi="Aptos" w:cs="Calibri"/>
+            <w:sz w:val="24"/>
+            <w:szCs w:val="24"/>
+          </w:rPr>
+          <w:t>bmi_01_bas</w:t>
+        </w:r>
+        <w:r>
+          <w:rPr>
+            <w:rStyle w:val="Hyperlink"/>
+            <w:rFonts w:ascii="Aptos" w:eastAsia="Times New Roman" w:hAnsi="Aptos" w:cs="Calibri"/>
+            <w:sz w:val="24"/>
+            <w:szCs w:val="24"/>
+          </w:rPr>
+          <w:t>e</w:t>
+        </w:r>
+        <w:r>
+          <w:rPr>
+            <w:rStyle w:val="Hyperlink"/>
+            <w:rFonts w:ascii="Aptos" w:eastAsia="Times New Roman" w:hAnsi="Aptos" w:cs="Calibri"/>
+            <w:sz w:val="24"/>
+            <w:szCs w:val="24"/>
+          </w:rPr>
+          <w:t>.txt</w:t>
+        </w:r>
+      </w:hyperlink>
     </w:p>
     <w:p>
       <w:pPr>
-        <w:pStyle w:val="Default"/>
+        <w:autoSpaceDE w:val="0"/>
+        <w:autoSpaceDN w:val="0"/>
+        <w:adjustRightInd w:val="0"/>
+        <w:spacing w:after="0" w:line="240" w:lineRule="auto"/>
         <w:ind w:firstLine="720"/>
         <w:rPr>
-          <w:rFonts w:asciiTheme="minorHAnsi" w:eastAsia="Times New Roman" w:hAnsiTheme="minorHAnsi" w:cs="Calibri"/>
-          <w:b/>
+          <w:rFonts w:ascii="Aptos" w:eastAsia="Times New Roman" w:hAnsi="Aptos" w:cs="Calibri"/>
+          <w:color w:val="000000"/>
+          <w:sz w:val="24"/>
+          <w:szCs w:val="24"/>
         </w:rPr>
       </w:pPr>
       <w:r>
         <w:rPr>
-          <w:rFonts w:asciiTheme="minorHAnsi" w:eastAsia="Times New Roman" w:hAnsiTheme="minorHAnsi" w:cs="Calibri"/>
-          <w:b/>
-        </w:rPr>
-        <w:t xml:space="preserve">Reference Code Set Source: </w:t>
-      </w:r>
-      <w:r>
-        <w:rPr>
-          <w:rFonts w:asciiTheme="minorHAnsi" w:eastAsia="Times New Roman" w:hAnsiTheme="minorHAnsi" w:cs="Calibri"/>
-        </w:rPr>
-        <w:t>Atlas</w:t>
-      </w:r>
+          <w:rFonts w:ascii="Aptos" w:eastAsia="Times New Roman" w:hAnsi="Aptos" w:cs="Calibri"/>
+          <w:b/>
+          <w:bCs/>
+          <w:color w:val="000000"/>
+          <w:sz w:val="24"/>
+          <w:szCs w:val="24"/>
+        </w:rPr>
+        <w:t>Base Code Set as pdf:</w:t>
+      </w:r>
+      <w:r>
+        <w:rPr>
+          <w:rFonts w:ascii="Aptos" w:eastAsia="Times New Roman" w:hAnsi="Aptos" w:cs="Calibri"/>
+          <w:color w:val="000000"/>
+          <w:sz w:val="24"/>
+          <w:szCs w:val="24"/>
+        </w:rPr>
+        <w:t xml:space="preserve"> </w:t>
+      </w:r>
+      <w:hyperlink r:id="rId5" w:history="1">
+        <w:r>
+          <w:rPr>
+            <w:rStyle w:val="Hyperlink"/>
+            <w:rFonts w:ascii="Aptos" w:eastAsia="Times New Roman" w:hAnsi="Aptos" w:cs="Calibri"/>
+            <w:sz w:val="24"/>
+            <w:szCs w:val="24"/>
+          </w:rPr>
+          <w:t>bmi_01_base</w:t>
+        </w:r>
+        <w:r>
+          <w:rPr>
+            <w:rStyle w:val="Hyperlink"/>
+            <w:rFonts w:ascii="Aptos" w:eastAsia="Times New Roman" w:hAnsi="Aptos" w:cs="Calibri"/>
+            <w:sz w:val="24"/>
+            <w:szCs w:val="24"/>
+          </w:rPr>
+          <w:t>.</w:t>
+        </w:r>
+        <w:r>
+          <w:rPr>
+            <w:rStyle w:val="Hyperlink"/>
+            <w:rFonts w:ascii="Aptos" w:eastAsia="Times New Roman" w:hAnsi="Aptos" w:cs="Calibri"/>
+            <w:sz w:val="24"/>
+            <w:szCs w:val="24"/>
+          </w:rPr>
+          <w:t>pdf</w:t>
+        </w:r>
+      </w:hyperlink>
     </w:p>
     <w:p>
       <w:pPr>
-        <w:pStyle w:val="Default"/>
+        <w:autoSpaceDE w:val="0"/>
+        <w:autoSpaceDN w:val="0"/>
+        <w:adjustRightInd w:val="0"/>
+        <w:spacing w:after="0" w:line="240" w:lineRule="auto"/>
+        <w:ind w:firstLine="720"/>
+        <w:rPr>
+          <w:rFonts w:ascii="Aptos" w:eastAsia="Times New Roman" w:hAnsi="Aptos" w:cs="Calibri"/>
+          <w:b/>
+          <w:color w:val="000000"/>
+          <w:sz w:val="24"/>
+          <w:szCs w:val="24"/>
+        </w:rPr>
+      </w:pPr>
+      <w:r>
+        <w:rPr>
+          <w:rFonts w:ascii="Aptos" w:eastAsia="Times New Roman" w:hAnsi="Aptos" w:cs="Calibri"/>
+          <w:b/>
+          <w:color w:val="000000"/>
+          <w:sz w:val="24"/>
+          <w:szCs w:val="24"/>
+        </w:rPr>
+        <w:t xml:space="preserve">Base Code Set Source: </w:t>
+      </w:r>
+      <w:r>
+        <w:rPr>
+          <w:rFonts w:ascii="Aptos" w:eastAsia="Times New Roman" w:hAnsi="Aptos" w:cs="Calibri"/>
+          <w:color w:val="000000"/>
+          <w:sz w:val="24"/>
+          <w:szCs w:val="24"/>
+        </w:rPr>
+        <w:t>Atlas</w:t>
+      </w:r>
+    </w:p>
+    <w:p>
+      <w:pPr>
+        <w:autoSpaceDE w:val="0"/>
+        <w:autoSpaceDN w:val="0"/>
+        <w:adjustRightInd w:val="0"/>
+        <w:spacing w:after="0" w:line="240" w:lineRule="auto"/>
         <w:ind w:left="720"/>
         <w:rPr>
-          <w:rFonts w:asciiTheme="minorHAnsi" w:eastAsia="Times New Roman" w:hAnsiTheme="minorHAnsi" w:cs="Calibri"/>
+          <w:rFonts w:ascii="Aptos" w:eastAsia="Times New Roman" w:hAnsi="Aptos" w:cs="Calibri"/>
+          <w:color w:val="000000"/>
+          <w:sz w:val="24"/>
+          <w:szCs w:val="24"/>
         </w:rPr>
       </w:pPr>
       <w:r>
         <w:rPr>
-          <w:rFonts w:asciiTheme="minorHAnsi" w:eastAsia="Times New Roman" w:hAnsiTheme="minorHAnsi" w:cs="Calibri"/>
+          <w:rFonts w:ascii="Aptos" w:eastAsia="Times New Roman" w:hAnsi="Aptos" w:cs="Calibri"/>
           <w:b/>
           <w:bCs/>
+          <w:color w:val="000000"/>
+          <w:sz w:val="24"/>
+          <w:szCs w:val="24"/>
         </w:rPr>
         <w:t>Reference Code Set Vocabulary:</w:t>
       </w:r>
       <w:r>
         <w:rPr>
-          <w:rFonts w:asciiTheme="minorHAnsi" w:eastAsia="Times New Roman" w:hAnsiTheme="minorHAnsi" w:cs="Calibri"/>
-        </w:rPr>
-        <w:t xml:space="preserve"> </w:t>
-      </w:r>
-      <w:r>
-        <w:rPr>
-          <w:rFonts w:asciiTheme="minorHAnsi" w:eastAsia="Times New Roman" w:hAnsiTheme="minorHAnsi" w:cs="Calibri"/>
-        </w:rPr>
-        <w:t>SNOMED/LOINC</w:t>
+          <w:rFonts w:ascii="Aptos" w:eastAsia="Times New Roman" w:hAnsi="Aptos" w:cs="Calibri"/>
+          <w:color w:val="000000"/>
+          <w:sz w:val="24"/>
+          <w:szCs w:val="24"/>
+        </w:rPr>
+        <w:t xml:space="preserve"> SNOMED/LOINC</w:t>
       </w:r>
     </w:p>
     <w:p>
@@ -884,96 +978,221 @@
         <w:spacing w:after="0" w:line="240" w:lineRule="auto"/>
         <w:ind w:left="720"/>
         <w:rPr>
+          <w:rFonts w:ascii="Aptos" w:eastAsia="Aptos" w:hAnsi="Aptos" w:cs="Times New Roman"/>
           <w:sz w:val="24"/>
           <w:szCs w:val="24"/>
         </w:rPr>
       </w:pPr>
       <w:r>
         <w:rPr>
-          <w:rFonts w:eastAsia="Times New Roman" w:cs="Calibri"/>
+          <w:rFonts w:ascii="Aptos" w:eastAsia="Times New Roman" w:hAnsi="Aptos" w:cs="Calibri"/>
           <w:b/>
           <w:bCs/>
           <w:sz w:val="24"/>
           <w:szCs w:val="24"/>
         </w:rPr>
-        <w:t>Reference</w:t>
-      </w:r>
-      <w:r>
-        <w:rPr>
-          <w:rFonts w:eastAsia="Times New Roman" w:cs="Calibri"/>
+        <w:t>Reference Code Set</w:t>
+      </w:r>
+      <w:r>
+        <w:rPr>
+          <w:rFonts w:ascii="Aptos" w:eastAsia="Times New Roman" w:hAnsi="Aptos" w:cs="Calibri"/>
           <w:b/>
           <w:bCs/>
           <w:sz w:val="24"/>
           <w:szCs w:val="24"/>
         </w:rPr>
-        <w:t xml:space="preserve"> Code Set</w:t>
-      </w:r>
-      <w:r>
-        <w:rPr>
-          <w:rStyle w:val="Hyperlink"/>
-          <w:b/>
-          <w:bCs/>
-          <w:color w:val="auto"/>
-          <w:sz w:val="24"/>
-          <w:szCs w:val="24"/>
-        </w:rPr>
         <w:t>:</w:t>
       </w:r>
       <w:r>
         <w:rPr>
+          <w:rFonts w:ascii="Aptos" w:eastAsia="Aptos" w:hAnsi="Aptos" w:cs="Times New Roman"/>
           <w:sz w:val="24"/>
           <w:szCs w:val="24"/>
         </w:rPr>
         <w:t xml:space="preserve"> </w:t>
       </w:r>
-      <w:r>
-        <w:rPr>
-          <w:sz w:val="24"/>
-          <w:szCs w:val="24"/>
-        </w:rPr>
-        <w:t>bmi_01</w:t>
-      </w:r>
-      <w:r>
-        <w:rPr>
-          <w:sz w:val="24"/>
-          <w:szCs w:val="24"/>
-        </w:rPr>
-        <w:t>.</w:t>
-      </w:r>
-      <w:r>
-        <w:rPr>
-          <w:sz w:val="24"/>
-          <w:szCs w:val="24"/>
-        </w:rPr>
-        <w:t>txt</w:t>
+      <w:hyperlink r:id="rId6" w:history="1">
+        <w:r>
+          <w:rPr>
+            <w:rStyle w:val="Hyperlink"/>
+            <w:rFonts w:ascii="Aptos" w:eastAsia="Aptos" w:hAnsi="Aptos" w:cs="Times New Roman"/>
+            <w:sz w:val="24"/>
+            <w:szCs w:val="24"/>
+          </w:rPr>
+          <w:t>bmi_</w:t>
+        </w:r>
+        <w:r>
+          <w:rPr>
+            <w:rStyle w:val="Hyperlink"/>
+            <w:rFonts w:ascii="Aptos" w:eastAsia="Aptos" w:hAnsi="Aptos" w:cs="Times New Roman"/>
+            <w:sz w:val="24"/>
+            <w:szCs w:val="24"/>
+          </w:rPr>
+          <w:t>0</w:t>
+        </w:r>
+        <w:r>
+          <w:rPr>
+            <w:rStyle w:val="Hyperlink"/>
+            <w:rFonts w:ascii="Aptos" w:eastAsia="Aptos" w:hAnsi="Aptos" w:cs="Times New Roman"/>
+            <w:sz w:val="24"/>
+            <w:szCs w:val="24"/>
+          </w:rPr>
+          <w:t>1</w:t>
+        </w:r>
+        <w:r>
+          <w:rPr>
+            <w:rStyle w:val="Hyperlink"/>
+            <w:rFonts w:ascii="Aptos" w:eastAsia="Aptos" w:hAnsi="Aptos" w:cs="Times New Roman"/>
+            <w:sz w:val="24"/>
+            <w:szCs w:val="24"/>
+          </w:rPr>
+          <w:t>.</w:t>
+        </w:r>
+        <w:r>
+          <w:rPr>
+            <w:rStyle w:val="Hyperlink"/>
+            <w:rFonts w:ascii="Aptos" w:eastAsia="Aptos" w:hAnsi="Aptos" w:cs="Times New Roman"/>
+            <w:sz w:val="24"/>
+            <w:szCs w:val="24"/>
+          </w:rPr>
+          <w:t>txt</w:t>
+        </w:r>
+      </w:hyperlink>
+      <w:r>
+        <w:rPr>
+          <w:rFonts w:ascii="Aptos" w:eastAsia="Aptos" w:hAnsi="Aptos" w:cs="Times New Roman"/>
+          <w:sz w:val="24"/>
+          <w:szCs w:val="24"/>
+        </w:rPr>
+        <w:t xml:space="preserve"> </w:t>
       </w:r>
     </w:p>
     <w:p>
       <w:pPr>
         <w:spacing w:after="0" w:line="240" w:lineRule="auto"/>
-        <w:rPr>
-          <w:rStyle w:val="Hyperlink"/>
+        <w:ind w:left="720"/>
+        <w:rPr>
+          <w:rFonts w:ascii="Aptos" w:eastAsia="Aptos" w:hAnsi="Aptos" w:cs="Times New Roman"/>
           <w:sz w:val="24"/>
           <w:szCs w:val="24"/>
         </w:rPr>
       </w:pPr>
+      <w:r>
+        <w:rPr>
+          <w:rFonts w:ascii="Aptos" w:eastAsia="Times New Roman" w:hAnsi="Aptos" w:cs="Calibri"/>
+          <w:b/>
+          <w:bCs/>
+          <w:sz w:val="24"/>
+          <w:szCs w:val="24"/>
+        </w:rPr>
+        <w:t>Reference Code Set as pdf</w:t>
+      </w:r>
+      <w:r>
+        <w:rPr>
+          <w:rFonts w:ascii="Aptos" w:eastAsia="Times New Roman" w:hAnsi="Aptos" w:cs="Calibri"/>
+          <w:b/>
+          <w:bCs/>
+          <w:sz w:val="24"/>
+          <w:szCs w:val="24"/>
+        </w:rPr>
+        <w:t>:</w:t>
+      </w:r>
+      <w:r>
+        <w:rPr>
+          <w:rFonts w:ascii="Aptos" w:eastAsia="Aptos" w:hAnsi="Aptos" w:cs="Times New Roman"/>
+          <w:sz w:val="24"/>
+          <w:szCs w:val="24"/>
+        </w:rPr>
+        <w:t xml:space="preserve"> </w:t>
+      </w:r>
+      <w:hyperlink r:id="rId7" w:history="1">
+        <w:r>
+          <w:rPr>
+            <w:rStyle w:val="Hyperlink"/>
+            <w:rFonts w:ascii="Aptos" w:eastAsia="Aptos" w:hAnsi="Aptos" w:cs="Times New Roman"/>
+            <w:sz w:val="24"/>
+            <w:szCs w:val="24"/>
+          </w:rPr>
+          <w:t>bm</w:t>
+        </w:r>
+        <w:r>
+          <w:rPr>
+            <w:rStyle w:val="Hyperlink"/>
+            <w:rFonts w:ascii="Aptos" w:eastAsia="Aptos" w:hAnsi="Aptos" w:cs="Times New Roman"/>
+            <w:sz w:val="24"/>
+            <w:szCs w:val="24"/>
+          </w:rPr>
+          <w:t>i</w:t>
+        </w:r>
+        <w:r>
+          <w:rPr>
+            <w:rStyle w:val="Hyperlink"/>
+            <w:rFonts w:ascii="Aptos" w:eastAsia="Aptos" w:hAnsi="Aptos" w:cs="Times New Roman"/>
+            <w:sz w:val="24"/>
+            <w:szCs w:val="24"/>
+          </w:rPr>
+          <w:t>_</w:t>
+        </w:r>
+        <w:r>
+          <w:rPr>
+            <w:rStyle w:val="Hyperlink"/>
+            <w:rFonts w:ascii="Aptos" w:eastAsia="Aptos" w:hAnsi="Aptos" w:cs="Times New Roman"/>
+            <w:sz w:val="24"/>
+            <w:szCs w:val="24"/>
+          </w:rPr>
+          <w:t>0</w:t>
+        </w:r>
+        <w:r>
+          <w:rPr>
+            <w:rStyle w:val="Hyperlink"/>
+            <w:rFonts w:ascii="Aptos" w:eastAsia="Aptos" w:hAnsi="Aptos" w:cs="Times New Roman"/>
+            <w:sz w:val="24"/>
+            <w:szCs w:val="24"/>
+          </w:rPr>
+          <w:t>1</w:t>
+        </w:r>
+        <w:r>
+          <w:rPr>
+            <w:rStyle w:val="Hyperlink"/>
+            <w:rFonts w:ascii="Aptos" w:eastAsia="Aptos" w:hAnsi="Aptos" w:cs="Times New Roman"/>
+            <w:sz w:val="24"/>
+            <w:szCs w:val="24"/>
+          </w:rPr>
+          <w:t>.</w:t>
+        </w:r>
+        <w:r>
+          <w:rPr>
+            <w:rStyle w:val="Hyperlink"/>
+            <w:rFonts w:ascii="Aptos" w:eastAsia="Aptos" w:hAnsi="Aptos" w:cs="Times New Roman"/>
+            <w:sz w:val="24"/>
+            <w:szCs w:val="24"/>
+          </w:rPr>
+          <w:t>p</w:t>
+        </w:r>
+        <w:r>
+          <w:rPr>
+            <w:rStyle w:val="Hyperlink"/>
+            <w:rFonts w:ascii="Aptos" w:eastAsia="Aptos" w:hAnsi="Aptos" w:cs="Times New Roman"/>
+            <w:sz w:val="24"/>
+            <w:szCs w:val="24"/>
+          </w:rPr>
+          <w:t>d</w:t>
+        </w:r>
+        <w:r>
+          <w:rPr>
+            <w:rStyle w:val="Hyperlink"/>
+            <w:rFonts w:ascii="Aptos" w:eastAsia="Aptos" w:hAnsi="Aptos" w:cs="Times New Roman"/>
+            <w:sz w:val="24"/>
+            <w:szCs w:val="24"/>
+          </w:rPr>
+          <w:t>f</w:t>
+        </w:r>
+      </w:hyperlink>
     </w:p>
     <w:p>
       <w:pPr>
         <w:spacing w:after="0" w:line="240" w:lineRule="auto"/>
         <w:rPr>
-          <w:rFonts w:eastAsia="Times New Roman" w:cs="Calibri"/>
-          <w:b/>
-          <w:color w:val="000000"/>
-          <w:sz w:val="24"/>
-          <w:szCs w:val="24"/>
-        </w:rPr>
-      </w:pPr>
-    </w:p>
-    <w:p>
-      <w:pPr>
-        <w:spacing w:after="0" w:line="240" w:lineRule="auto"/>
-        <w:rPr>
           <w:rFonts w:ascii="Calibri" w:eastAsia="Times New Roman" w:hAnsi="Calibri" w:cs="Calibri"/>
           <w:b/>
           <w:bCs/>
@@ -982,28 +1201,6 @@
           <w:szCs w:val="24"/>
         </w:rPr>
       </w:pPr>
-      <w:r>
-        <w:rPr>
-          <w:rFonts w:ascii="Calibri" w:eastAsia="Times New Roman" w:hAnsi="Calibri" w:cs="Calibri"/>
-          <w:b/>
-          <w:bCs/>
-          <w:color w:val="000000"/>
-          <w:sz w:val="24"/>
-          <w:szCs w:val="24"/>
-        </w:rPr>
-        <w:t>Reference</w:t>
-      </w:r>
-      <w:r>
-        <w:rPr>
-          <w:rFonts w:ascii="Calibri" w:eastAsia="Times New Roman" w:hAnsi="Calibri" w:cs="Calibri"/>
-          <w:b/>
-          <w:bCs/>
-          <w:color w:val="000000"/>
-          <w:sz w:val="24"/>
-          <w:szCs w:val="24"/>
-        </w:rPr>
-        <w:t xml:space="preserve"> ETL SQL Code:</w:t>
-      </w:r>
     </w:p>
     <w:sectPr>
       <w:pgSz w:w="12240" w:h="15840"/>
@@ -2018,6 +2215,30 @@
       <w:u w:val="single"/>
     </w:rPr>
   </w:style>
+  <w:style w:type="character" w:styleId="UnresolvedMention">
+    <w:name w:val="Unresolved Mention"/>
+    <w:basedOn w:val="DefaultParagraphFont"/>
+    <w:uiPriority w:val="99"/>
+    <w:semiHidden/>
+    <w:unhideWhenUsed/>
+    <w:rsid w:val="00D97B51"/>
+    <w:rPr>
+      <w:color w:val="605E5C"/>
+      <w:shd w:val="clear" w:color="auto" w:fill="E1DFDD"/>
+    </w:rPr>
+  </w:style>
+  <w:style w:type="character" w:styleId="FollowedHyperlink">
+    <w:name w:val="FollowedHyperlink"/>
+    <w:basedOn w:val="DefaultParagraphFont"/>
+    <w:uiPriority w:val="99"/>
+    <w:semiHidden/>
+    <w:unhideWhenUsed/>
+    <w:rsid w:val="00D97B51"/>
+    <w:rPr>
+      <w:color w:val="954F72" w:themeColor="followedHyperlink"/>
+      <w:u w:val="single"/>
+    </w:rPr>
+  </w:style>
 </w:styles>
 </file>
 

</xml_diff>